<commit_message>
Actualización de documento 📝
</commit_message>
<xml_diff>
--- a/docs/Diagramas Inicio de Sesión.docx
+++ b/docs/Diagramas Inicio de Sesión.docx
@@ -1,53 +1,45 @@
 
 <file path=word/document.xml><?xml version="1.0" encoding="utf-8"?>
-<w:document xmlns:wpc="http://schemas.microsoft.com/office/word/2010/wordprocessingCanvas" xmlns:mc="http://schemas.openxmlformats.org/markup-compatibility/2006" xmlns:o="urn:schemas-microsoft-com:office:office" xmlns:r="http://schemas.openxmlformats.org/officeDocument/2006/relationships" xmlns:m="http://schemas.openxmlformats.org/officeDocument/2006/math" xmlns:v="urn:schemas-microsoft-com:vml" xmlns:wp14="http://schemas.microsoft.com/office/word/2010/wordprocessingDrawing" xmlns:wp="http://schemas.openxmlformats.org/drawingml/2006/wordprocessingDrawing" xmlns:w10="urn:schemas-microsoft-com:office:word" xmlns:w="http://schemas.openxmlformats.org/wordprocessingml/2006/main" xmlns:w14="http://schemas.microsoft.com/office/word/2010/wordml" xmlns:w15="http://schemas.microsoft.com/office/word/2012/wordml" xmlns:wpg="http://schemas.microsoft.com/office/word/2010/wordprocessingGroup" xmlns:wpi="http://schemas.microsoft.com/office/word/2010/wordprocessingInk" xmlns:wne="http://schemas.microsoft.com/office/word/2006/wordml" xmlns:wps="http://schemas.microsoft.com/office/word/2010/wordprocessingShape" xmlns:w16se="http://schemas.microsoft.com/office/word/2015/wordml/symex" xmlns:w16cid="http://schemas.microsoft.com/office/word/2016/wordml/cid" xmlns:w16="http://schemas.microsoft.com/office/word/2018/wordml" xmlns:w16cex="http://schemas.microsoft.com/office/word/2018/wordml/cex" xmlns:w16sdtdh="http://schemas.microsoft.com/office/word/2020/wordml/sdtdatahash" xmlns:w16sdtfl="http://schemas.microsoft.com/office/word/2024/wordml/sdtformatlock" xmlns:a="http://schemas.openxmlformats.org/drawingml/2006/main" xmlns:pic="http://schemas.openxmlformats.org/drawingml/2006/picture" xmlns:a14="http://schemas.microsoft.com/office/drawing/2010/main" mc:Ignorable="w14 w15 wp14 w16se w16cid w16 w16cex w16sdtdh w16sdtfl">
+<w:document xmlns:wpc="http://schemas.microsoft.com/office/word/2010/wordprocessingCanvas" xmlns:cx="http://schemas.microsoft.com/office/drawing/2014/chartex" xmlns:cx1="http://schemas.microsoft.com/office/drawing/2015/9/8/chartex" xmlns:cx2="http://schemas.microsoft.com/office/drawing/2015/10/21/chartex" xmlns:cx3="http://schemas.microsoft.com/office/drawing/2016/5/9/chartex" xmlns:cx4="http://schemas.microsoft.com/office/drawing/2016/5/10/chartex" xmlns:cx5="http://schemas.microsoft.com/office/drawing/2016/5/11/chartex" xmlns:cx6="http://schemas.microsoft.com/office/drawing/2016/5/12/chartex" xmlns:cx7="http://schemas.microsoft.com/office/drawing/2016/5/13/chartex" xmlns:cx8="http://schemas.microsoft.com/office/drawing/2016/5/14/chartex" xmlns:mc="http://schemas.openxmlformats.org/markup-compatibility/2006" xmlns:aink="http://schemas.microsoft.com/office/drawing/2016/ink" xmlns:am3d="http://schemas.microsoft.com/office/drawing/2017/model3d" xmlns:o="urn:schemas-microsoft-com:office:office" xmlns:oel="http://schemas.microsoft.com/office/2019/extlst" xmlns:r="http://schemas.openxmlformats.org/officeDocument/2006/relationships" xmlns:m="http://schemas.openxmlformats.org/officeDocument/2006/math" xmlns:v="urn:schemas-microsoft-com:vml" xmlns:wp14="http://schemas.microsoft.com/office/word/2010/wordprocessingDrawing" xmlns:wp="http://schemas.openxmlformats.org/drawingml/2006/wordprocessingDrawing" xmlns:w10="urn:schemas-microsoft-com:office:word" xmlns:w="http://schemas.openxmlformats.org/wordprocessingml/2006/main" xmlns:w14="http://schemas.microsoft.com/office/word/2010/wordml" xmlns:w15="http://schemas.microsoft.com/office/word/2012/wordml" xmlns:w16cex="http://schemas.microsoft.com/office/word/2018/wordml/cex" xmlns:w16cid="http://schemas.microsoft.com/office/word/2016/wordml/cid" xmlns:w16="http://schemas.microsoft.com/office/word/2018/wordml" xmlns:w16du="http://schemas.microsoft.com/office/word/2023/wordml/word16du" xmlns:w16sdtdh="http://schemas.microsoft.com/office/word/2020/wordml/sdtdatahash" xmlns:w16sdtfl="http://schemas.microsoft.com/office/word/2024/wordml/sdtformatlock" xmlns:w16se="http://schemas.microsoft.com/office/word/2015/wordml/symex" xmlns:wpg="http://schemas.microsoft.com/office/word/2010/wordprocessingGroup" xmlns:wpi="http://schemas.microsoft.com/office/word/2010/wordprocessingInk" xmlns:wne="http://schemas.microsoft.com/office/word/2006/wordml" xmlns:wps="http://schemas.microsoft.com/office/word/2010/wordprocessingShape" mc:Ignorable="w14 w15 w16se w16cid w16 w16cex w16sdtdh w16sdtfl w16du wp14">
   <w:body>
     <w:p>
-      <w:pPr>
-        <w:pStyle w:val="Normal"/>
-        <w:suppressLineNumbers w:val="0"/>
-        <w:bidi w:val="0"/>
-        <w:spacing w:before="0" w:beforeAutospacing="off" w:after="160" w:afterAutospacing="off" w:line="279" w:lineRule="auto"/>
-        <w:ind w:left="0" w:right="0"/>
-        <w:jc w:val="left"/>
-      </w:pPr>
-      <w:r>
-        <w:rPr/>
+      <w:r>
         <w:t>Historia de Usuario: El usuario</w:t>
       </w:r>
       <w:r>
-        <w:rPr/>
         <w:t>, proveedor y emprendedor deben poder acceder a sus cuentas</w:t>
       </w:r>
     </w:p>
     <w:p/>
     <w:p>
       <w:r>
-        <w:rPr/>
         <w:t>Diagrama de clases:</w:t>
       </w:r>
     </w:p>
     <w:p>
       <w:r>
+        <w:rPr>
+          <w:noProof/>
+        </w:rPr>
         <w:drawing>
-          <wp:inline wp14:editId="0F917361" wp14:anchorId="7CDB3611">
+          <wp:inline distT="0" distB="0" distL="0" distR="0" wp14:anchorId="7CDB3611" wp14:editId="0F917361">
             <wp:extent cx="5676900" cy="2819400"/>
             <wp:effectExtent l="0" t="0" r="0" b="0"/>
             <wp:docPr id="1946658489" name="drawing"/>
             <wp:cNvGraphicFramePr>
-              <a:graphicFrameLocks noChangeAspect="1"/>
+              <a:graphicFrameLocks xmlns:a="http://schemas.openxmlformats.org/drawingml/2006/main" noChangeAspect="1"/>
             </wp:cNvGraphicFramePr>
-            <a:graphic>
-              <a:graphicData xmlns:a="http://schemas.openxmlformats.org/drawingml/2006/main" uri="http://schemas.openxmlformats.org/drawingml/2006/picture">
+            <a:graphic xmlns:a="http://schemas.openxmlformats.org/drawingml/2006/main">
+              <a:graphicData uri="http://schemas.openxmlformats.org/drawingml/2006/picture">
                 <pic:pic xmlns:pic="http://schemas.openxmlformats.org/drawingml/2006/picture">
                   <pic:nvPicPr>
                     <pic:cNvPr id="1946658489" name=""/>
                     <pic:cNvPicPr/>
                   </pic:nvPicPr>
                   <pic:blipFill>
-                    <a:blip xmlns:r="http://schemas.openxmlformats.org/officeDocument/2006/relationships" r:embed="rId1155244730">
+                    <a:blip r:embed="rId6">
                       <a:extLst>
-                        <a:ext xmlns:a="http://schemas.openxmlformats.org/drawingml/2006/main" uri="{28A0092B-C50C-407E-A947-70E740481C1C}">
+                        <a:ext uri="{28A0092B-C50C-407E-A947-70E740481C1C}">
                           <a14:useLocalDpi xmlns:a14="http://schemas.microsoft.com/office/drawing/2010/main" val="0"/>
                         </a:ext>
                       </a:extLst>
@@ -73,34 +65,155 @@
       </w:r>
     </w:p>
     <w:p/>
+    <w:p>
+      <w:r>
+        <w:t xml:space="preserve">Diagrama de </w:t>
+      </w:r>
+      <w:r>
+        <w:t>componentes:</w:t>
+      </w:r>
+    </w:p>
+    <w:p>
+      <w:r>
+        <w:rPr>
+          <w:noProof/>
+        </w:rPr>
+        <w:drawing>
+          <wp:inline distT="0" distB="0" distL="0" distR="0" wp14:anchorId="23567100" wp14:editId="0FE3FCD6">
+            <wp:extent cx="5562600" cy="3224697"/>
+            <wp:effectExtent l="0" t="0" r="0" b="0"/>
+            <wp:docPr id="290134012" name="Picture 3"/>
+            <wp:cNvGraphicFramePr>
+              <a:graphicFrameLocks xmlns:a="http://schemas.openxmlformats.org/drawingml/2006/main" noChangeAspect="1"/>
+            </wp:cNvGraphicFramePr>
+            <a:graphic xmlns:a="http://schemas.openxmlformats.org/drawingml/2006/main">
+              <a:graphicData uri="http://schemas.openxmlformats.org/drawingml/2006/picture">
+                <pic:pic xmlns:pic="http://schemas.openxmlformats.org/drawingml/2006/picture">
+                  <pic:nvPicPr>
+                    <pic:cNvPr id="0" name="Picture 2"/>
+                    <pic:cNvPicPr>
+                      <a:picLocks noChangeAspect="1" noChangeArrowheads="1"/>
+                    </pic:cNvPicPr>
+                  </pic:nvPicPr>
+                  <pic:blipFill>
+                    <a:blip r:embed="rId7">
+                      <a:extLst>
+                        <a:ext uri="{28A0092B-C50C-407E-A947-70E740481C1C}">
+                          <a14:useLocalDpi xmlns:a14="http://schemas.microsoft.com/office/drawing/2010/main" val="0"/>
+                        </a:ext>
+                      </a:extLst>
+                    </a:blip>
+                    <a:srcRect/>
+                    <a:stretch>
+                      <a:fillRect/>
+                    </a:stretch>
+                  </pic:blipFill>
+                  <pic:spPr bwMode="auto">
+                    <a:xfrm>
+                      <a:off x="0" y="0"/>
+                      <a:ext cx="5582847" cy="3236435"/>
+                    </a:xfrm>
+                    <a:prstGeom prst="rect">
+                      <a:avLst/>
+                    </a:prstGeom>
+                    <a:noFill/>
+                  </pic:spPr>
+                </pic:pic>
+              </a:graphicData>
+            </a:graphic>
+          </wp:inline>
+        </w:drawing>
+      </w:r>
+    </w:p>
     <w:p/>
-    <w:p>
-      <w:r>
-        <w:rPr/>
+    <w:p/>
+    <w:p>
+      <w:r>
+        <w:lastRenderedPageBreak/>
+        <w:t>Diagrama de paquetes:</w:t>
+      </w:r>
+    </w:p>
+    <w:p>
+      <w:r>
+        <w:rPr>
+          <w:noProof/>
+        </w:rPr>
+        <w:drawing>
+          <wp:inline distT="0" distB="0" distL="0" distR="0" wp14:anchorId="3BA99267" wp14:editId="6271F8EF">
+            <wp:extent cx="5572125" cy="2922367"/>
+            <wp:effectExtent l="0" t="0" r="0" b="0"/>
+            <wp:docPr id="615483506" name="Picture 5"/>
+            <wp:cNvGraphicFramePr>
+              <a:graphicFrameLocks xmlns:a="http://schemas.openxmlformats.org/drawingml/2006/main" noChangeAspect="1"/>
+            </wp:cNvGraphicFramePr>
+            <a:graphic xmlns:a="http://schemas.openxmlformats.org/drawingml/2006/main">
+              <a:graphicData uri="http://schemas.openxmlformats.org/drawingml/2006/picture">
+                <pic:pic xmlns:pic="http://schemas.openxmlformats.org/drawingml/2006/picture">
+                  <pic:nvPicPr>
+                    <pic:cNvPr id="0" name="Picture 3"/>
+                    <pic:cNvPicPr>
+                      <a:picLocks noChangeAspect="1" noChangeArrowheads="1"/>
+                    </pic:cNvPicPr>
+                  </pic:nvPicPr>
+                  <pic:blipFill>
+                    <a:blip r:embed="rId8">
+                      <a:extLst>
+                        <a:ext uri="{28A0092B-C50C-407E-A947-70E740481C1C}">
+                          <a14:useLocalDpi xmlns:a14="http://schemas.microsoft.com/office/drawing/2010/main" val="0"/>
+                        </a:ext>
+                      </a:extLst>
+                    </a:blip>
+                    <a:srcRect/>
+                    <a:stretch>
+                      <a:fillRect/>
+                    </a:stretch>
+                  </pic:blipFill>
+                  <pic:spPr bwMode="auto">
+                    <a:xfrm>
+                      <a:off x="0" y="0"/>
+                      <a:ext cx="5598900" cy="2936409"/>
+                    </a:xfrm>
+                    <a:prstGeom prst="rect">
+                      <a:avLst/>
+                    </a:prstGeom>
+                    <a:noFill/>
+                  </pic:spPr>
+                </pic:pic>
+              </a:graphicData>
+            </a:graphic>
+          </wp:inline>
+        </w:drawing>
+      </w:r>
+    </w:p>
+    <w:p>
+      <w:r>
         <w:t>Diagrama de despliegue:</w:t>
       </w:r>
     </w:p>
     <w:p>
       <w:r>
+        <w:rPr>
+          <w:noProof/>
+        </w:rPr>
         <w:drawing>
-          <wp:inline wp14:editId="3AA17330" wp14:anchorId="2C48843A">
+          <wp:inline distT="0" distB="0" distL="0" distR="0" wp14:anchorId="2C48843A" wp14:editId="3AA17330">
             <wp:extent cx="5629275" cy="2105025"/>
             <wp:effectExtent l="0" t="0" r="0" b="0"/>
             <wp:docPr id="290549144" name="drawing"/>
             <wp:cNvGraphicFramePr>
-              <a:graphicFrameLocks noChangeAspect="1"/>
+              <a:graphicFrameLocks xmlns:a="http://schemas.openxmlformats.org/drawingml/2006/main" noChangeAspect="1"/>
             </wp:cNvGraphicFramePr>
-            <a:graphic>
-              <a:graphicData xmlns:a="http://schemas.openxmlformats.org/drawingml/2006/main" uri="http://schemas.openxmlformats.org/drawingml/2006/picture">
+            <a:graphic xmlns:a="http://schemas.openxmlformats.org/drawingml/2006/main">
+              <a:graphicData uri="http://schemas.openxmlformats.org/drawingml/2006/picture">
                 <pic:pic xmlns:pic="http://schemas.openxmlformats.org/drawingml/2006/picture">
                   <pic:nvPicPr>
                     <pic:cNvPr id="290549144" name=""/>
                     <pic:cNvPicPr/>
                   </pic:nvPicPr>
                   <pic:blipFill>
-                    <a:blip xmlns:r="http://schemas.openxmlformats.org/officeDocument/2006/relationships" r:embed="rId1140445518">
+                    <a:blip r:embed="rId9">
                       <a:extLst>
-                        <a:ext xmlns:a="http://schemas.openxmlformats.org/drawingml/2006/main" uri="{28A0092B-C50C-407E-A947-70E740481C1C}">
+                        <a:ext uri="{28A0092B-C50C-407E-A947-70E740481C1C}">
                           <a14:useLocalDpi xmlns:a14="http://schemas.microsoft.com/office/drawing/2010/main" val="0"/>
                         </a:ext>
                       </a:extLst>
@@ -126,23 +239,46 @@
       </w:r>
     </w:p>
     <w:sectPr>
-      <w:pgSz w:w="11906" w:h="16838" w:orient="portrait"/>
+      <w:headerReference w:type="default" r:id="rId10"/>
+      <w:footerReference w:type="default" r:id="rId11"/>
+      <w:pgSz w:w="11906" w:h="16838"/>
       <w:pgMar w:top="1440" w:right="1440" w:bottom="1440" w:left="1440" w:header="720" w:footer="720" w:gutter="0"/>
       <w:cols w:space="720"/>
       <w:docGrid w:linePitch="360"/>
-      <w:headerReference w:type="default" r:id="R6520caf50d264003"/>
-      <w:footerReference w:type="default" r:id="R0df142245ace4c09"/>
     </w:sectPr>
   </w:body>
 </w:document>
 </file>
 
-<file path=word/footer.xml><?xml version="1.0" encoding="utf-8"?>
-<w:ftr xmlns:w14="http://schemas.microsoft.com/office/word/2010/wordml" xmlns:w="http://schemas.openxmlformats.org/wordprocessingml/2006/main">
+<file path=word/endnotes.xml><?xml version="1.0" encoding="utf-8"?>
+<w:endnotes xmlns:wpc="http://schemas.microsoft.com/office/word/2010/wordprocessingCanvas" xmlns:cx="http://schemas.microsoft.com/office/drawing/2014/chartex" xmlns:cx1="http://schemas.microsoft.com/office/drawing/2015/9/8/chartex" xmlns:cx2="http://schemas.microsoft.com/office/drawing/2015/10/21/chartex" xmlns:cx3="http://schemas.microsoft.com/office/drawing/2016/5/9/chartex" xmlns:cx4="http://schemas.microsoft.com/office/drawing/2016/5/10/chartex" xmlns:cx5="http://schemas.microsoft.com/office/drawing/2016/5/11/chartex" xmlns:cx6="http://schemas.microsoft.com/office/drawing/2016/5/12/chartex" xmlns:cx7="http://schemas.microsoft.com/office/drawing/2016/5/13/chartex" xmlns:cx8="http://schemas.microsoft.com/office/drawing/2016/5/14/chartex" xmlns:mc="http://schemas.openxmlformats.org/markup-compatibility/2006" xmlns:aink="http://schemas.microsoft.com/office/drawing/2016/ink" xmlns:am3d="http://schemas.microsoft.com/office/drawing/2017/model3d" xmlns:o="urn:schemas-microsoft-com:office:office" xmlns:oel="http://schemas.microsoft.com/office/2019/extlst" xmlns:r="http://schemas.openxmlformats.org/officeDocument/2006/relationships" xmlns:m="http://schemas.openxmlformats.org/officeDocument/2006/math" xmlns:v="urn:schemas-microsoft-com:vml" xmlns:wp14="http://schemas.microsoft.com/office/word/2010/wordprocessingDrawing" xmlns:wp="http://schemas.openxmlformats.org/drawingml/2006/wordprocessingDrawing" xmlns:w10="urn:schemas-microsoft-com:office:word" xmlns:w="http://schemas.openxmlformats.org/wordprocessingml/2006/main" xmlns:w14="http://schemas.microsoft.com/office/word/2010/wordml" xmlns:w15="http://schemas.microsoft.com/office/word/2012/wordml" xmlns:w16cex="http://schemas.microsoft.com/office/word/2018/wordml/cex" xmlns:w16cid="http://schemas.microsoft.com/office/word/2016/wordml/cid" xmlns:w16="http://schemas.microsoft.com/office/word/2018/wordml" xmlns:w16du="http://schemas.microsoft.com/office/word/2023/wordml/word16du" xmlns:w16sdtdh="http://schemas.microsoft.com/office/word/2020/wordml/sdtdatahash" xmlns:w16sdtfl="http://schemas.microsoft.com/office/word/2024/wordml/sdtformatlock" xmlns:w16se="http://schemas.microsoft.com/office/word/2015/wordml/symex" xmlns:wpg="http://schemas.microsoft.com/office/word/2010/wordprocessingGroup" xmlns:wpi="http://schemas.microsoft.com/office/word/2010/wordprocessingInk" xmlns:wne="http://schemas.microsoft.com/office/word/2006/wordml" xmlns:wps="http://schemas.microsoft.com/office/word/2010/wordprocessingShape" mc:Ignorable="w14 w15 w16se w16cid w16 w16cex w16sdtdh w16sdtfl w16du wp14">
+  <w:endnote w:type="separator" w:id="-1">
+    <w:p>
+      <w:pPr>
+        <w:spacing w:after="0" w:line="240" w:lineRule="auto"/>
+      </w:pPr>
+      <w:r>
+        <w:separator/>
+      </w:r>
+    </w:p>
+  </w:endnote>
+  <w:endnote w:type="continuationSeparator" w:id="0">
+    <w:p>
+      <w:pPr>
+        <w:spacing w:after="0" w:line="240" w:lineRule="auto"/>
+      </w:pPr>
+      <w:r>
+        <w:continuationSeparator/>
+      </w:r>
+    </w:p>
+  </w:endnote>
+</w:endnotes>
+</file>
+
+<file path=word/footer1.xml><?xml version="1.0" encoding="utf-8"?>
+<w:ftr xmlns:wpc="http://schemas.microsoft.com/office/word/2010/wordprocessingCanvas" xmlns:cx="http://schemas.microsoft.com/office/drawing/2014/chartex" xmlns:cx1="http://schemas.microsoft.com/office/drawing/2015/9/8/chartex" xmlns:cx2="http://schemas.microsoft.com/office/drawing/2015/10/21/chartex" xmlns:cx3="http://schemas.microsoft.com/office/drawing/2016/5/9/chartex" xmlns:cx4="http://schemas.microsoft.com/office/drawing/2016/5/10/chartex" xmlns:cx5="http://schemas.microsoft.com/office/drawing/2016/5/11/chartex" xmlns:cx6="http://schemas.microsoft.com/office/drawing/2016/5/12/chartex" xmlns:cx7="http://schemas.microsoft.com/office/drawing/2016/5/13/chartex" xmlns:cx8="http://schemas.microsoft.com/office/drawing/2016/5/14/chartex" xmlns:mc="http://schemas.openxmlformats.org/markup-compatibility/2006" xmlns:aink="http://schemas.microsoft.com/office/drawing/2016/ink" xmlns:am3d="http://schemas.microsoft.com/office/drawing/2017/model3d" xmlns:o="urn:schemas-microsoft-com:office:office" xmlns:oel="http://schemas.microsoft.com/office/2019/extlst" xmlns:r="http://schemas.openxmlformats.org/officeDocument/2006/relationships" xmlns:m="http://schemas.openxmlformats.org/officeDocument/2006/math" xmlns:v="urn:schemas-microsoft-com:vml" xmlns:wp14="http://schemas.microsoft.com/office/word/2010/wordprocessingDrawing" xmlns:wp="http://schemas.openxmlformats.org/drawingml/2006/wordprocessingDrawing" xmlns:w10="urn:schemas-microsoft-com:office:word" xmlns:w="http://schemas.openxmlformats.org/wordprocessingml/2006/main" xmlns:w14="http://schemas.microsoft.com/office/word/2010/wordml" xmlns:w15="http://schemas.microsoft.com/office/word/2012/wordml" xmlns:w16cex="http://schemas.microsoft.com/office/word/2018/wordml/cex" xmlns:w16cid="http://schemas.microsoft.com/office/word/2016/wordml/cid" xmlns:w16="http://schemas.microsoft.com/office/word/2018/wordml" xmlns:w16du="http://schemas.microsoft.com/office/word/2023/wordml/word16du" xmlns:w16sdtdh="http://schemas.microsoft.com/office/word/2020/wordml/sdtdatahash" xmlns:w16sdtfl="http://schemas.microsoft.com/office/word/2024/wordml/sdtformatlock" xmlns:w16se="http://schemas.microsoft.com/office/word/2015/wordml/symex" xmlns:wpg="http://schemas.microsoft.com/office/word/2010/wordprocessingGroup" xmlns:wpi="http://schemas.microsoft.com/office/word/2010/wordprocessingInk" xmlns:wne="http://schemas.microsoft.com/office/word/2006/wordml" xmlns:wps="http://schemas.microsoft.com/office/word/2010/wordprocessingShape" mc:Ignorable="w14 w15 w16se w16cid w16 w16cex w16sdtdh w16sdtfl w16du wp14">
   <w:tbl>
     <w:tblPr>
-      <w:tblStyle w:val="TableNormal"/>
-      <w:bidiVisual w:val="0"/>
       <w:tblW w:w="0" w:type="auto"/>
       <w:tblLayout w:type="fixed"/>
       <w:tblLook w:val="06A0" w:firstRow="1" w:lastRow="0" w:firstColumn="1" w:lastColumn="0" w:noHBand="1" w:noVBand="1"/>
@@ -159,26 +295,21 @@
       <w:tc>
         <w:tcPr>
           <w:tcW w:w="3005" w:type="dxa"/>
-          <w:tcMar/>
         </w:tcPr>
         <w:p>
           <w:pPr>
             <w:pStyle w:val="Header"/>
-            <w:bidi w:val="0"/>
             <w:ind w:left="-115"/>
-            <w:jc w:val="left"/>
           </w:pPr>
         </w:p>
       </w:tc>
       <w:tc>
         <w:tcPr>
           <w:tcW w:w="3005" w:type="dxa"/>
-          <w:tcMar/>
         </w:tcPr>
         <w:p>
           <w:pPr>
             <w:pStyle w:val="Header"/>
-            <w:bidi w:val="0"/>
             <w:jc w:val="center"/>
           </w:pPr>
         </w:p>
@@ -186,12 +317,10 @@
       <w:tc>
         <w:tcPr>
           <w:tcW w:w="3005" w:type="dxa"/>
-          <w:tcMar/>
         </w:tcPr>
         <w:p>
           <w:pPr>
             <w:pStyle w:val="Header"/>
-            <w:bidi w:val="0"/>
             <w:ind w:right="-115"/>
             <w:jc w:val="right"/>
           </w:pPr>
@@ -202,19 +331,41 @@
   <w:p>
     <w:pPr>
       <w:pStyle w:val="Footer"/>
-      <w:bidi w:val="0"/>
     </w:pPr>
   </w:p>
 </w:ftr>
 </file>
 
-<file path=word/header.xml><?xml version="1.0" encoding="utf-8"?>
-<w:hdr xmlns:w14="http://schemas.microsoft.com/office/word/2010/wordml" xmlns:w="http://schemas.openxmlformats.org/wordprocessingml/2006/main">
+<file path=word/footnotes.xml><?xml version="1.0" encoding="utf-8"?>
+<w:footnotes xmlns:wpc="http://schemas.microsoft.com/office/word/2010/wordprocessingCanvas" xmlns:cx="http://schemas.microsoft.com/office/drawing/2014/chartex" xmlns:cx1="http://schemas.microsoft.com/office/drawing/2015/9/8/chartex" xmlns:cx2="http://schemas.microsoft.com/office/drawing/2015/10/21/chartex" xmlns:cx3="http://schemas.microsoft.com/office/drawing/2016/5/9/chartex" xmlns:cx4="http://schemas.microsoft.com/office/drawing/2016/5/10/chartex" xmlns:cx5="http://schemas.microsoft.com/office/drawing/2016/5/11/chartex" xmlns:cx6="http://schemas.microsoft.com/office/drawing/2016/5/12/chartex" xmlns:cx7="http://schemas.microsoft.com/office/drawing/2016/5/13/chartex" xmlns:cx8="http://schemas.microsoft.com/office/drawing/2016/5/14/chartex" xmlns:mc="http://schemas.openxmlformats.org/markup-compatibility/2006" xmlns:aink="http://schemas.microsoft.com/office/drawing/2016/ink" xmlns:am3d="http://schemas.microsoft.com/office/drawing/2017/model3d" xmlns:o="urn:schemas-microsoft-com:office:office" xmlns:oel="http://schemas.microsoft.com/office/2019/extlst" xmlns:r="http://schemas.openxmlformats.org/officeDocument/2006/relationships" xmlns:m="http://schemas.openxmlformats.org/officeDocument/2006/math" xmlns:v="urn:schemas-microsoft-com:vml" xmlns:wp14="http://schemas.microsoft.com/office/word/2010/wordprocessingDrawing" xmlns:wp="http://schemas.openxmlformats.org/drawingml/2006/wordprocessingDrawing" xmlns:w10="urn:schemas-microsoft-com:office:word" xmlns:w="http://schemas.openxmlformats.org/wordprocessingml/2006/main" xmlns:w14="http://schemas.microsoft.com/office/word/2010/wordml" xmlns:w15="http://schemas.microsoft.com/office/word/2012/wordml" xmlns:w16cex="http://schemas.microsoft.com/office/word/2018/wordml/cex" xmlns:w16cid="http://schemas.microsoft.com/office/word/2016/wordml/cid" xmlns:w16="http://schemas.microsoft.com/office/word/2018/wordml" xmlns:w16du="http://schemas.microsoft.com/office/word/2023/wordml/word16du" xmlns:w16sdtdh="http://schemas.microsoft.com/office/word/2020/wordml/sdtdatahash" xmlns:w16sdtfl="http://schemas.microsoft.com/office/word/2024/wordml/sdtformatlock" xmlns:w16se="http://schemas.microsoft.com/office/word/2015/wordml/symex" xmlns:wpg="http://schemas.microsoft.com/office/word/2010/wordprocessingGroup" xmlns:wpi="http://schemas.microsoft.com/office/word/2010/wordprocessingInk" xmlns:wne="http://schemas.microsoft.com/office/word/2006/wordml" xmlns:wps="http://schemas.microsoft.com/office/word/2010/wordprocessingShape" mc:Ignorable="w14 w15 w16se w16cid w16 w16cex w16sdtdh w16sdtfl w16du wp14">
+  <w:footnote w:type="separator" w:id="-1">
+    <w:p>
+      <w:pPr>
+        <w:spacing w:after="0" w:line="240" w:lineRule="auto"/>
+      </w:pPr>
+      <w:r>
+        <w:separator/>
+      </w:r>
+    </w:p>
+  </w:footnote>
+  <w:footnote w:type="continuationSeparator" w:id="0">
+    <w:p>
+      <w:pPr>
+        <w:spacing w:after="0" w:line="240" w:lineRule="auto"/>
+      </w:pPr>
+      <w:r>
+        <w:continuationSeparator/>
+      </w:r>
+    </w:p>
+  </w:footnote>
+</w:footnotes>
+</file>
+
+<file path=word/header1.xml><?xml version="1.0" encoding="utf-8"?>
+<w:hdr xmlns:wpc="http://schemas.microsoft.com/office/word/2010/wordprocessingCanvas" xmlns:cx="http://schemas.microsoft.com/office/drawing/2014/chartex" xmlns:cx1="http://schemas.microsoft.com/office/drawing/2015/9/8/chartex" xmlns:cx2="http://schemas.microsoft.com/office/drawing/2015/10/21/chartex" xmlns:cx3="http://schemas.microsoft.com/office/drawing/2016/5/9/chartex" xmlns:cx4="http://schemas.microsoft.com/office/drawing/2016/5/10/chartex" xmlns:cx5="http://schemas.microsoft.com/office/drawing/2016/5/11/chartex" xmlns:cx6="http://schemas.microsoft.com/office/drawing/2016/5/12/chartex" xmlns:cx7="http://schemas.microsoft.com/office/drawing/2016/5/13/chartex" xmlns:cx8="http://schemas.microsoft.com/office/drawing/2016/5/14/chartex" xmlns:mc="http://schemas.openxmlformats.org/markup-compatibility/2006" xmlns:aink="http://schemas.microsoft.com/office/drawing/2016/ink" xmlns:am3d="http://schemas.microsoft.com/office/drawing/2017/model3d" xmlns:o="urn:schemas-microsoft-com:office:office" xmlns:oel="http://schemas.microsoft.com/office/2019/extlst" xmlns:r="http://schemas.openxmlformats.org/officeDocument/2006/relationships" xmlns:m="http://schemas.openxmlformats.org/officeDocument/2006/math" xmlns:v="urn:schemas-microsoft-com:vml" xmlns:wp14="http://schemas.microsoft.com/office/word/2010/wordprocessingDrawing" xmlns:wp="http://schemas.openxmlformats.org/drawingml/2006/wordprocessingDrawing" xmlns:w10="urn:schemas-microsoft-com:office:word" xmlns:w="http://schemas.openxmlformats.org/wordprocessingml/2006/main" xmlns:w14="http://schemas.microsoft.com/office/word/2010/wordml" xmlns:w15="http://schemas.microsoft.com/office/word/2012/wordml" xmlns:w16cex="http://schemas.microsoft.com/office/word/2018/wordml/cex" xmlns:w16cid="http://schemas.microsoft.com/office/word/2016/wordml/cid" xmlns:w16="http://schemas.microsoft.com/office/word/2018/wordml" xmlns:w16du="http://schemas.microsoft.com/office/word/2023/wordml/word16du" xmlns:w16sdtdh="http://schemas.microsoft.com/office/word/2020/wordml/sdtdatahash" xmlns:w16sdtfl="http://schemas.microsoft.com/office/word/2024/wordml/sdtformatlock" xmlns:w16se="http://schemas.microsoft.com/office/word/2015/wordml/symex" xmlns:wpg="http://schemas.microsoft.com/office/word/2010/wordprocessingGroup" xmlns:wpi="http://schemas.microsoft.com/office/word/2010/wordprocessingInk" xmlns:wne="http://schemas.microsoft.com/office/word/2006/wordml" xmlns:wps="http://schemas.microsoft.com/office/word/2010/wordprocessingShape" mc:Ignorable="w14 w15 w16se w16cid w16 w16cex w16sdtdh w16sdtfl w16du wp14">
   <w:p/>
   <w:tbl>
     <w:tblPr>
-      <w:tblStyle w:val="TableNormal"/>
-      <w:bidiVisual w:val="0"/>
       <w:tblW w:w="0" w:type="auto"/>
       <w:tblLayout w:type="fixed"/>
       <w:tblLook w:val="06A0" w:firstRow="1" w:lastRow="0" w:firstColumn="1" w:lastColumn="0" w:noHBand="1" w:noVBand="1"/>
@@ -231,17 +382,13 @@
       <w:tc>
         <w:tcPr>
           <w:tcW w:w="3005" w:type="dxa"/>
-          <w:tcMar/>
         </w:tcPr>
         <w:p>
           <w:pPr>
             <w:pStyle w:val="Header"/>
-            <w:bidi w:val="0"/>
             <w:ind w:left="-115"/>
-            <w:jc w:val="left"/>
           </w:pPr>
           <w:r>
-            <w:rPr/>
             <w:t>93</w:t>
           </w:r>
         </w:p>
@@ -249,12 +396,10 @@
       <w:tc>
         <w:tcPr>
           <w:tcW w:w="3005" w:type="dxa"/>
-          <w:tcMar/>
         </w:tcPr>
         <w:p>
           <w:pPr>
             <w:pStyle w:val="Header"/>
-            <w:bidi w:val="0"/>
             <w:jc w:val="center"/>
           </w:pPr>
         </w:p>
@@ -262,12 +407,10 @@
       <w:tc>
         <w:tcPr>
           <w:tcW w:w="3005" w:type="dxa"/>
-          <w:tcMar/>
         </w:tcPr>
         <w:p>
           <w:pPr>
             <w:pStyle w:val="Header"/>
-            <w:bidi w:val="0"/>
             <w:ind w:right="-115"/>
             <w:jc w:val="right"/>
           </w:pPr>
@@ -278,18 +421,17 @@
   <w:p>
     <w:pPr>
       <w:pStyle w:val="Header"/>
-      <w:bidi w:val="0"/>
     </w:pPr>
   </w:p>
 </w:hdr>
 </file>
 
 <file path=word/styles.xml><?xml version="1.0" encoding="utf-8"?>
-<w:styles xmlns:wp14="http://schemas.microsoft.com/office/word/2010/wordprocessingDrawing" xmlns:mc="http://schemas.openxmlformats.org/markup-compatibility/2006" xmlns:r="http://schemas.openxmlformats.org/officeDocument/2006/relationships" xmlns:w="http://schemas.openxmlformats.org/wordprocessingml/2006/main" xmlns:w14="http://schemas.microsoft.com/office/word/2010/wordml" xmlns:w15="http://schemas.microsoft.com/office/word/2012/wordml" xmlns:w16se="http://schemas.microsoft.com/office/word/2015/wordml/symex" xmlns:w16cid="http://schemas.microsoft.com/office/word/2016/wordml/cid" xmlns:w16="http://schemas.microsoft.com/office/word/2018/wordml" xmlns:w16cex="http://schemas.microsoft.com/office/word/2018/wordml/cex" xmlns:w16sdtdh="http://schemas.microsoft.com/office/word/2020/wordml/sdtdatahash" xmlns:w16sdtfl="http://schemas.microsoft.com/office/word/2024/wordml/sdtformatlock" mc:Ignorable="w14 w15 wp14 w16se w16cid w16 w16cex w16sdtdh w16sdtfl">
+<w:styles xmlns:mc="http://schemas.openxmlformats.org/markup-compatibility/2006" xmlns:r="http://schemas.openxmlformats.org/officeDocument/2006/relationships" xmlns:w="http://schemas.openxmlformats.org/wordprocessingml/2006/main" xmlns:w14="http://schemas.microsoft.com/office/word/2010/wordml" xmlns:w15="http://schemas.microsoft.com/office/word/2012/wordml" xmlns:w16cex="http://schemas.microsoft.com/office/word/2018/wordml/cex" xmlns:w16cid="http://schemas.microsoft.com/office/word/2016/wordml/cid" xmlns:w16="http://schemas.microsoft.com/office/word/2018/wordml" xmlns:w16du="http://schemas.microsoft.com/office/word/2023/wordml/word16du" xmlns:w16sdtdh="http://schemas.microsoft.com/office/word/2020/wordml/sdtdatahash" xmlns:w16sdtfl="http://schemas.microsoft.com/office/word/2024/wordml/sdtformatlock" xmlns:w16se="http://schemas.microsoft.com/office/word/2015/wordml/symex" mc:Ignorable="w14 w15 w16se w16cid w16 w16cex w16sdtdh w16sdtfl w16du">
   <w:docDefaults>
     <w:rPrDefault>
       <w:rPr>
-        <w:rFonts w:asciiTheme="minorHAnsi" w:hAnsiTheme="minorHAnsi" w:eastAsiaTheme="minorHAnsi" w:cstheme="minorBidi"/>
+        <w:rFonts w:asciiTheme="minorHAnsi" w:eastAsiaTheme="minorHAnsi" w:hAnsiTheme="minorHAnsi" w:cstheme="minorBidi"/>
         <w:sz w:val="24"/>
         <w:szCs w:val="24"/>
         <w:lang w:val="es-ES" w:eastAsia="en-US" w:bidi="ar-SA"/>
@@ -301,17 +443,17 @@
       </w:pPr>
     </w:pPrDefault>
   </w:docDefaults>
-  <w:latentStyles w:defLockedState="0" w:defUIPriority="99" w:defSemiHidden="0" w:defUnhideWhenUsed="0" w:defQFormat="0" w:count="371">
+  <w:latentStyles w:defLockedState="0" w:defUIPriority="99" w:defSemiHidden="0" w:defUnhideWhenUsed="0" w:defQFormat="0" w:count="376">
     <w:lsdException w:name="Normal" w:uiPriority="0" w:qFormat="1"/>
     <w:lsdException w:name="heading 1" w:uiPriority="9" w:qFormat="1"/>
-    <w:lsdException w:name="heading 2" w:uiPriority="9" w:semiHidden="1" w:unhideWhenUsed="1" w:qFormat="1"/>
-    <w:lsdException w:name="heading 3" w:uiPriority="9" w:semiHidden="1" w:unhideWhenUsed="1" w:qFormat="1"/>
-    <w:lsdException w:name="heading 4" w:uiPriority="9" w:semiHidden="1" w:unhideWhenUsed="1" w:qFormat="1"/>
-    <w:lsdException w:name="heading 5" w:uiPriority="9" w:semiHidden="1" w:unhideWhenUsed="1" w:qFormat="1"/>
-    <w:lsdException w:name="heading 6" w:uiPriority="9" w:semiHidden="1" w:unhideWhenUsed="1" w:qFormat="1"/>
-    <w:lsdException w:name="heading 7" w:uiPriority="9" w:semiHidden="1" w:unhideWhenUsed="1" w:qFormat="1"/>
-    <w:lsdException w:name="heading 8" w:uiPriority="9" w:semiHidden="1" w:unhideWhenUsed="1" w:qFormat="1"/>
-    <w:lsdException w:name="heading 9" w:uiPriority="9" w:semiHidden="1" w:unhideWhenUsed="1" w:qFormat="1"/>
+    <w:lsdException w:name="heading 2" w:semiHidden="1" w:uiPriority="9" w:unhideWhenUsed="1" w:qFormat="1"/>
+    <w:lsdException w:name="heading 3" w:semiHidden="1" w:uiPriority="9" w:unhideWhenUsed="1" w:qFormat="1"/>
+    <w:lsdException w:name="heading 4" w:semiHidden="1" w:uiPriority="9" w:unhideWhenUsed="1" w:qFormat="1"/>
+    <w:lsdException w:name="heading 5" w:semiHidden="1" w:uiPriority="9" w:unhideWhenUsed="1" w:qFormat="1"/>
+    <w:lsdException w:name="heading 6" w:semiHidden="1" w:uiPriority="9" w:unhideWhenUsed="1" w:qFormat="1"/>
+    <w:lsdException w:name="heading 7" w:semiHidden="1" w:uiPriority="9" w:unhideWhenUsed="1" w:qFormat="1"/>
+    <w:lsdException w:name="heading 8" w:semiHidden="1" w:uiPriority="9" w:unhideWhenUsed="1" w:qFormat="1"/>
+    <w:lsdException w:name="heading 9" w:semiHidden="1" w:uiPriority="9" w:unhideWhenUsed="1" w:qFormat="1"/>
     <w:lsdException w:name="index 1" w:semiHidden="1" w:unhideWhenUsed="1"/>
     <w:lsdException w:name="index 2" w:semiHidden="1" w:unhideWhenUsed="1"/>
     <w:lsdException w:name="index 3" w:semiHidden="1" w:unhideWhenUsed="1"/>
@@ -321,22 +463,22 @@
     <w:lsdException w:name="index 7" w:semiHidden="1" w:unhideWhenUsed="1"/>
     <w:lsdException w:name="index 8" w:semiHidden="1" w:unhideWhenUsed="1"/>
     <w:lsdException w:name="index 9" w:semiHidden="1" w:unhideWhenUsed="1"/>
-    <w:lsdException w:name="toc 1" w:uiPriority="39" w:semiHidden="1" w:unhideWhenUsed="1"/>
-    <w:lsdException w:name="toc 2" w:uiPriority="39" w:semiHidden="1" w:unhideWhenUsed="1"/>
-    <w:lsdException w:name="toc 3" w:uiPriority="39" w:semiHidden="1" w:unhideWhenUsed="1"/>
-    <w:lsdException w:name="toc 4" w:uiPriority="39" w:semiHidden="1" w:unhideWhenUsed="1"/>
-    <w:lsdException w:name="toc 5" w:uiPriority="39" w:semiHidden="1" w:unhideWhenUsed="1"/>
-    <w:lsdException w:name="toc 6" w:uiPriority="39" w:semiHidden="1" w:unhideWhenUsed="1"/>
-    <w:lsdException w:name="toc 7" w:uiPriority="39" w:semiHidden="1" w:unhideWhenUsed="1"/>
-    <w:lsdException w:name="toc 8" w:uiPriority="39" w:semiHidden="1" w:unhideWhenUsed="1"/>
-    <w:lsdException w:name="toc 9" w:uiPriority="39" w:semiHidden="1" w:unhideWhenUsed="1"/>
+    <w:lsdException w:name="toc 1" w:semiHidden="1" w:uiPriority="39" w:unhideWhenUsed="1"/>
+    <w:lsdException w:name="toc 2" w:semiHidden="1" w:uiPriority="39" w:unhideWhenUsed="1"/>
+    <w:lsdException w:name="toc 3" w:semiHidden="1" w:uiPriority="39" w:unhideWhenUsed="1"/>
+    <w:lsdException w:name="toc 4" w:semiHidden="1" w:uiPriority="39" w:unhideWhenUsed="1"/>
+    <w:lsdException w:name="toc 5" w:semiHidden="1" w:uiPriority="39" w:unhideWhenUsed="1"/>
+    <w:lsdException w:name="toc 6" w:semiHidden="1" w:uiPriority="39" w:unhideWhenUsed="1"/>
+    <w:lsdException w:name="toc 7" w:semiHidden="1" w:uiPriority="39" w:unhideWhenUsed="1"/>
+    <w:lsdException w:name="toc 8" w:semiHidden="1" w:uiPriority="39" w:unhideWhenUsed="1"/>
+    <w:lsdException w:name="toc 9" w:semiHidden="1" w:uiPriority="39" w:unhideWhenUsed="1"/>
     <w:lsdException w:name="Normal Indent" w:semiHidden="1" w:unhideWhenUsed="1"/>
     <w:lsdException w:name="footnote text" w:semiHidden="1" w:unhideWhenUsed="1"/>
     <w:lsdException w:name="annotation text" w:semiHidden="1" w:unhideWhenUsed="1"/>
     <w:lsdException w:name="header" w:semiHidden="1" w:unhideWhenUsed="1"/>
     <w:lsdException w:name="footer" w:semiHidden="1" w:unhideWhenUsed="1"/>
     <w:lsdException w:name="index heading" w:semiHidden="1" w:unhideWhenUsed="1"/>
-    <w:lsdException w:name="caption" w:uiPriority="35" w:semiHidden="1" w:unhideWhenUsed="1" w:qFormat="1"/>
+    <w:lsdException w:name="caption" w:semiHidden="1" w:uiPriority="35" w:unhideWhenUsed="1" w:qFormat="1"/>
     <w:lsdException w:name="table of figures" w:semiHidden="1" w:unhideWhenUsed="1"/>
     <w:lsdException w:name="envelope address" w:semiHidden="1" w:unhideWhenUsed="1"/>
     <w:lsdException w:name="envelope return" w:semiHidden="1" w:unhideWhenUsed="1"/>
@@ -367,7 +509,7 @@
     <w:lsdException w:name="Title" w:uiPriority="10" w:qFormat="1"/>
     <w:lsdException w:name="Closing" w:semiHidden="1" w:unhideWhenUsed="1"/>
     <w:lsdException w:name="Signature" w:semiHidden="1" w:unhideWhenUsed="1"/>
-    <w:lsdException w:name="Default Paragraph Font" w:uiPriority="1" w:semiHidden="1" w:unhideWhenUsed="1"/>
+    <w:lsdException w:name="Default Paragraph Font" w:semiHidden="1" w:uiPriority="1" w:unhideWhenUsed="1"/>
     <w:lsdException w:name="Body Text" w:semiHidden="1" w:unhideWhenUsed="1"/>
     <w:lsdException w:name="Body Text Indent" w:semiHidden="1" w:unhideWhenUsed="1"/>
     <w:lsdException w:name="List Continue" w:semiHidden="1" w:unhideWhenUsed="1"/>
@@ -567,8 +709,8 @@
     <w:lsdException w:name="Subtle Reference" w:uiPriority="31" w:qFormat="1"/>
     <w:lsdException w:name="Intense Reference" w:uiPriority="32" w:qFormat="1"/>
     <w:lsdException w:name="Book Title" w:uiPriority="33" w:qFormat="1"/>
-    <w:lsdException w:name="Bibliography" w:uiPriority="37" w:semiHidden="1" w:unhideWhenUsed="1"/>
-    <w:lsdException w:name="TOC Heading" w:uiPriority="39" w:semiHidden="1" w:unhideWhenUsed="1" w:qFormat="1"/>
+    <w:lsdException w:name="Bibliography" w:semiHidden="1" w:uiPriority="37" w:unhideWhenUsed="1"/>
+    <w:lsdException w:name="TOC Heading" w:semiHidden="1" w:uiPriority="39" w:unhideWhenUsed="1" w:qFormat="1"/>
     <w:lsdException w:name="Plain Table 1" w:uiPriority="41"/>
     <w:lsdException w:name="Plain Table 2" w:uiPriority="42"/>
     <w:lsdException w:name="Plain Table 3" w:uiPriority="43"/>
@@ -673,18 +815,24 @@
     <w:lsdException w:name="List Table 5 Dark Accent 6" w:uiPriority="50"/>
     <w:lsdException w:name="List Table 6 Colorful Accent 6" w:uiPriority="51"/>
     <w:lsdException w:name="List Table 7 Colorful Accent 6" w:uiPriority="52"/>
+    <w:lsdException w:name="Mention" w:semiHidden="1" w:unhideWhenUsed="1"/>
+    <w:lsdException w:name="Smart Hyperlink" w:semiHidden="1" w:unhideWhenUsed="1"/>
+    <w:lsdException w:name="Hashtag" w:semiHidden="1" w:unhideWhenUsed="1"/>
+    <w:lsdException w:name="Unresolved Mention" w:semiHidden="1" w:unhideWhenUsed="1"/>
+    <w:lsdException w:name="Smart Link" w:semiHidden="1" w:unhideWhenUsed="1"/>
   </w:latentStyles>
-  <w:style w:type="paragraph" w:styleId="Normal" w:default="1">
+  <w:style w:type="paragraph" w:default="1" w:styleId="Normal">
     <w:name w:val="Normal"/>
     <w:qFormat/>
+    <w:rsid w:val="00880074"/>
   </w:style>
-  <w:style w:type="character" w:styleId="DefaultParagraphFont" w:default="1">
+  <w:style w:type="character" w:default="1" w:styleId="DefaultParagraphFont">
     <w:name w:val="Default Paragraph Font"/>
     <w:uiPriority w:val="1"/>
     <w:semiHidden/>
     <w:unhideWhenUsed/>
   </w:style>
-  <w:style w:type="table" w:styleId="TableNormal" w:default="1">
+  <w:style w:type="table" w:default="1" w:styleId="TableNormal">
     <w:name w:val="Normal Table"/>
     <w:uiPriority w:val="99"/>
     <w:semiHidden/>
@@ -699,71 +847,64 @@
       </w:tblCellMar>
     </w:tblPr>
   </w:style>
-  <w:style w:type="numbering" w:styleId="NoList" w:default="1">
+  <w:style w:type="numbering" w:default="1" w:styleId="NoList">
     <w:name w:val="No List"/>
     <w:uiPriority w:val="99"/>
     <w:semiHidden/>
     <w:unhideWhenUsed/>
   </w:style>
   <w:style w:type="paragraph" w:styleId="Header">
-    <w:uiPriority w:val="99"/>
     <w:name w:val="header"/>
     <w:basedOn w:val="Normal"/>
+    <w:uiPriority w:val="99"/>
     <w:unhideWhenUsed/>
     <w:rsid w:val="77381782"/>
     <w:pPr>
       <w:tabs>
-        <w:tab w:val="center" w:leader="none" w:pos="4680"/>
-        <w:tab w:val="right" w:leader="none" w:pos="9360"/>
+        <w:tab w:val="center" w:pos="4680"/>
+        <w:tab w:val="right" w:pos="9360"/>
       </w:tabs>
       <w:spacing w:after="0" w:line="240" w:lineRule="auto"/>
     </w:pPr>
   </w:style>
   <w:style w:type="paragraph" w:styleId="Footer">
-    <w:uiPriority w:val="99"/>
     <w:name w:val="footer"/>
     <w:basedOn w:val="Normal"/>
+    <w:uiPriority w:val="99"/>
     <w:unhideWhenUsed/>
     <w:rsid w:val="77381782"/>
     <w:pPr>
       <w:tabs>
-        <w:tab w:val="center" w:leader="none" w:pos="4680"/>
-        <w:tab w:val="right" w:leader="none" w:pos="9360"/>
+        <w:tab w:val="center" w:pos="4680"/>
+        <w:tab w:val="right" w:pos="9360"/>
       </w:tabs>
       <w:spacing w:after="0" w:line="240" w:lineRule="auto"/>
     </w:pPr>
   </w:style>
-  <w:style xmlns:w="http://schemas.openxmlformats.org/wordprocessingml/2006/main" w:type="table" w:styleId="TableGrid">
-    <w:name xmlns:w="http://schemas.openxmlformats.org/wordprocessingml/2006/main" w:val="Table Grid"/>
-    <w:basedOn xmlns:w="http://schemas.openxmlformats.org/wordprocessingml/2006/main" w:val="TableNormal"/>
-    <w:uiPriority xmlns:w="http://schemas.openxmlformats.org/wordprocessingml/2006/main" w:val="59"/>
-    <w:rsid xmlns:w="http://schemas.openxmlformats.org/wordprocessingml/2006/main" w:val="00FB4123"/>
-    <w:pPr xmlns:w="http://schemas.openxmlformats.org/wordprocessingml/2006/main">
+  <w:style w:type="table" w:styleId="TableGrid">
+    <w:name w:val="Table Grid"/>
+    <w:basedOn w:val="TableNormal"/>
+    <w:uiPriority w:val="59"/>
+    <w:rsid w:val="00FB4123"/>
+    <w:pPr>
       <w:spacing w:after="0" w:line="240" w:lineRule="auto"/>
     </w:pPr>
-    <w:tblPr xmlns:w="http://schemas.openxmlformats.org/wordprocessingml/2006/main">
-      <w:tblInd w:w="0" w:type="dxa"/>
+    <w:tblPr>
       <w:tblBorders>
-        <w:top w:val="single" w:color="000000" w:themeColor="text1" w:sz="4" w:space="0"/>
-        <w:left w:val="single" w:color="000000" w:themeColor="text1" w:sz="4" w:space="0"/>
-        <w:bottom w:val="single" w:color="000000" w:themeColor="text1" w:sz="4" w:space="0"/>
-        <w:right w:val="single" w:color="000000" w:themeColor="text1" w:sz="4" w:space="0"/>
-        <w:insideH w:val="single" w:color="000000" w:themeColor="text1" w:sz="4" w:space="0"/>
-        <w:insideV w:val="single" w:color="000000" w:themeColor="text1" w:sz="4" w:space="0"/>
+        <w:top w:val="single" w:sz="4" w:space="0" w:color="000000" w:themeColor="text1"/>
+        <w:left w:val="single" w:sz="4" w:space="0" w:color="000000" w:themeColor="text1"/>
+        <w:bottom w:val="single" w:sz="4" w:space="0" w:color="000000" w:themeColor="text1"/>
+        <w:right w:val="single" w:sz="4" w:space="0" w:color="000000" w:themeColor="text1"/>
+        <w:insideH w:val="single" w:sz="4" w:space="0" w:color="000000" w:themeColor="text1"/>
+        <w:insideV w:val="single" w:sz="4" w:space="0" w:color="000000" w:themeColor="text1"/>
       </w:tblBorders>
-      <w:tblCellMar>
-        <w:top w:w="0" w:type="dxa"/>
-        <w:left w:w="108" w:type="dxa"/>
-        <w:bottom w:w="0" w:type="dxa"/>
-        <w:right w:w="108" w:type="dxa"/>
-      </w:tblCellMar>
     </w:tblPr>
   </w:style>
 </w:styles>
 </file>
 
 <file path=word/theme/theme1.xml><?xml version="1.0" encoding="utf-8"?>
-<a:theme xmlns:thm15="http://schemas.microsoft.com/office/thememl/2012/main" xmlns:a="http://schemas.openxmlformats.org/drawingml/2006/main" name="Office Theme">
+<a:theme xmlns:a="http://schemas.openxmlformats.org/drawingml/2006/main" name="Office Theme">
   <a:themeElements>
     <a:clrScheme name="Office">
       <a:dk1>

</xml_diff>